<commit_message>
made excecises of chapter 25 and 26
</commit_message>
<xml_diff>
--- a/ch25.docx
+++ b/ch25.docx
@@ -176,18 +176,26 @@
           <w:sz w:val="24"/>
           <w:szCs w:val="24"/>
         </w:rPr>
-        <w:t>Welding can o</w:t>
-      </w:r>
-      <w:bookmarkStart w:id="0" w:name="_GoBack"/>
-      <w:bookmarkEnd w:id="0"/>
-      <w:r>
-        <w:rPr>
-          <w:rFonts w:ascii="Times New Roman" w:hAnsi="Times New Roman" w:cs="Times New Roman"/>
-          <w:spacing w:val="-2"/>
-          <w:sz w:val="24"/>
-          <w:szCs w:val="24"/>
-        </w:rPr>
-        <w:t>nly be performed on metals that have the same melting point; otherwise, the metal with the lower melting temperature always melts while the other metal remains solid: (a) true, (b) false?</w:t>
+        <w:t xml:space="preserve">Welding can only be performed on metals that have the same melting point; otherwise, the metal with the lower melting temperature always melts while the other metal remains solid: (a) true, (b) </w:t>
+      </w:r>
+      <w:r>
+        <w:rPr>
+          <w:rFonts w:ascii="Times New Roman" w:hAnsi="Times New Roman" w:cs="Times New Roman"/>
+          <w:spacing w:val="-2"/>
+          <w:sz w:val="24"/>
+          <w:szCs w:val="24"/>
+          <w:highlight w:val="yellow"/>
+        </w:rPr>
+        <w:t>false</w:t>
+      </w:r>
+      <w:r>
+        <w:rPr>
+          <w:rFonts w:ascii="Times New Roman" w:hAnsi="Times New Roman" w:cs="Times New Roman"/>
+          <w:spacing w:val="-2"/>
+          <w:sz w:val="24"/>
+          <w:szCs w:val="24"/>
+        </w:rPr>
+        <w:t>?</w:t>
       </w:r>
     </w:p>
     <w:p>
@@ -224,27 +232,7 @@
           <w:sz w:val="24"/>
           <w:szCs w:val="24"/>
         </w:rPr>
-        <w:t xml:space="preserve">n </w:t>
-      </w:r>
-      <w:proofErr w:type="spellStart"/>
-      <w:r>
-        <w:rPr>
-          <w:rFonts w:ascii="Times New Roman" w:hAnsi="Times New Roman" w:cs="Times New Roman"/>
-          <w:spacing w:val="-2"/>
-          <w:sz w:val="24"/>
-          <w:szCs w:val="24"/>
-        </w:rPr>
-        <w:t>autogenous</w:t>
-      </w:r>
-      <w:proofErr w:type="spellEnd"/>
-      <w:r>
-        <w:rPr>
-          <w:rFonts w:ascii="Times New Roman" w:hAnsi="Times New Roman" w:cs="Times New Roman"/>
-          <w:spacing w:val="-2"/>
-          <w:sz w:val="24"/>
-          <w:szCs w:val="24"/>
-        </w:rPr>
-        <w:t xml:space="preserve"> weld is best described as which one of the following</w:t>
+        <w:t>n autogenous weld is best described as which one of the following</w:t>
       </w:r>
       <w:r>
         <w:rPr>
@@ -262,7 +250,26 @@
           <w:sz w:val="24"/>
           <w:szCs w:val="24"/>
         </w:rPr>
-        <w:t>(a) a fusion-welding operation in which filler metal is added, (b) a fusion-welding operation in which no filler metal is added, (c) a fusion-welding operation in which no heat is applied, or (d) a solid-state welding operation in which no heat or pressure are applied</w:t>
+        <w:t xml:space="preserve">(a) a fusion-welding operation in which filler metal is added, (b) </w:t>
+      </w:r>
+      <w:r>
+        <w:rPr>
+          <w:rFonts w:ascii="Times New Roman" w:hAnsi="Times New Roman" w:cs="Times New Roman"/>
+          <w:spacing w:val="-2"/>
+          <w:sz w:val="24"/>
+          <w:szCs w:val="24"/>
+          <w:highlight w:val="yellow"/>
+        </w:rPr>
+        <w:t>a fusion-welding operation in which no filler metal is added</w:t>
+      </w:r>
+      <w:r>
+        <w:rPr>
+          <w:rFonts w:ascii="Times New Roman" w:hAnsi="Times New Roman" w:cs="Times New Roman"/>
+          <w:spacing w:val="-2"/>
+          <w:sz w:val="24"/>
+          <w:szCs w:val="24"/>
+        </w:rPr>
+        <w:t>, (c) a fusion-welding operation in which no heat is applied, or (d) a solid-state welding operation in which no heat or pressure are applied</w:t>
       </w:r>
       <w:r>
         <w:rPr>
@@ -299,7 +306,45 @@
           <w:sz w:val="24"/>
           <w:szCs w:val="24"/>
         </w:rPr>
-        <w:t>Which of the following welding processes are classified as solid-state welding (two correct answers): (a) arc welding, (b) electron beam welding, (c) friction welding, (d) resistance welding, and (e) ultrasonic welding?</w:t>
+        <w:t xml:space="preserve">Which of the following welding processes are classified as solid-state welding (two correct answers): (a) arc welding, (b) electron beam welding, (c) </w:t>
+      </w:r>
+      <w:r>
+        <w:rPr>
+          <w:rFonts w:ascii="Times New Roman" w:hAnsi="Times New Roman" w:cs="Times New Roman"/>
+          <w:spacing w:val="-2"/>
+          <w:sz w:val="24"/>
+          <w:szCs w:val="24"/>
+          <w:highlight w:val="yellow"/>
+        </w:rPr>
+        <w:t>friction welding</w:t>
+      </w:r>
+      <w:r>
+        <w:rPr>
+          <w:rFonts w:ascii="Times New Roman" w:hAnsi="Times New Roman" w:cs="Times New Roman"/>
+          <w:spacing w:val="-2"/>
+          <w:sz w:val="24"/>
+          <w:szCs w:val="24"/>
+        </w:rPr>
+        <w:t xml:space="preserve">, (d) resistance welding, and (e) </w:t>
+      </w:r>
+      <w:r>
+        <w:rPr>
+          <w:rFonts w:ascii="Times New Roman" w:hAnsi="Times New Roman" w:cs="Times New Roman"/>
+          <w:spacing w:val="-2"/>
+          <w:sz w:val="24"/>
+          <w:szCs w:val="24"/>
+          <w:highlight w:val="yellow"/>
+        </w:rPr>
+        <w:t>ultrasonic welding</w:t>
+      </w:r>
+      <w:r>
+        <w:rPr>
+          <w:rFonts w:ascii="Times New Roman" w:hAnsi="Times New Roman" w:cs="Times New Roman"/>
+          <w:spacing w:val="-2"/>
+          <w:sz w:val="24"/>
+          <w:szCs w:val="24"/>
+        </w:rPr>
+        <w:t>?</w:t>
       </w:r>
     </w:p>
     <w:p>
@@ -327,7 +372,64 @@
           <w:sz w:val="24"/>
           <w:szCs w:val="24"/>
         </w:rPr>
-        <w:t>A fillet weld can be used to join which of the following joint types (three correct answers): (a) butt, (b) corner, (c) edge, (d) lap, and (e) tee?</w:t>
+        <w:t xml:space="preserve">A fillet weld can be used to join which of the following joint types (three correct answers): (a) butt, (b) </w:t>
+      </w:r>
+      <w:r>
+        <w:rPr>
+          <w:rFonts w:ascii="Times New Roman" w:hAnsi="Times New Roman" w:cs="Times New Roman"/>
+          <w:spacing w:val="-2"/>
+          <w:sz w:val="24"/>
+          <w:szCs w:val="24"/>
+          <w:highlight w:val="yellow"/>
+        </w:rPr>
+        <w:t>corner</w:t>
+      </w:r>
+      <w:r>
+        <w:rPr>
+          <w:rFonts w:ascii="Times New Roman" w:hAnsi="Times New Roman" w:cs="Times New Roman"/>
+          <w:spacing w:val="-2"/>
+          <w:sz w:val="24"/>
+          <w:szCs w:val="24"/>
+        </w:rPr>
+        <w:t xml:space="preserve">, (c) edge, (d) </w:t>
+      </w:r>
+      <w:r>
+        <w:rPr>
+          <w:rFonts w:ascii="Times New Roman" w:hAnsi="Times New Roman" w:cs="Times New Roman"/>
+          <w:spacing w:val="-2"/>
+          <w:sz w:val="24"/>
+          <w:szCs w:val="24"/>
+          <w:highlight w:val="yellow"/>
+        </w:rPr>
+        <w:t>lap</w:t>
+      </w:r>
+      <w:r>
+        <w:rPr>
+          <w:rFonts w:ascii="Times New Roman" w:hAnsi="Times New Roman" w:cs="Times New Roman"/>
+          <w:spacing w:val="-2"/>
+          <w:sz w:val="24"/>
+          <w:szCs w:val="24"/>
+        </w:rPr>
+        <w:t xml:space="preserve">, and (e) </w:t>
+      </w:r>
+      <w:r>
+        <w:rPr>
+          <w:rFonts w:ascii="Times New Roman" w:hAnsi="Times New Roman" w:cs="Times New Roman"/>
+          <w:spacing w:val="-2"/>
+          <w:sz w:val="24"/>
+          <w:szCs w:val="24"/>
+          <w:highlight w:val="yellow"/>
+        </w:rPr>
+        <w:t>tee</w:t>
+      </w:r>
+      <w:r>
+        <w:rPr>
+          <w:rFonts w:ascii="Times New Roman" w:hAnsi="Times New Roman" w:cs="Times New Roman"/>
+          <w:spacing w:val="-2"/>
+          <w:sz w:val="24"/>
+          <w:szCs w:val="24"/>
+        </w:rPr>
+        <w:t>?</w:t>
       </w:r>
     </w:p>
     <w:p>
@@ -365,7 +467,26 @@
           <w:szCs w:val="24"/>
         </w:rPr>
         <w:noBreakHyphen/>
-        <w:t>sectional shape that is approximately which one of the following: (a) rectangular, (b) round, (c) square, or (d) triangular?</w:t>
+        <w:t xml:space="preserve">sectional shape that is approximately which one of the following: (a) rectangular, (b) round, (c) square, or (d) </w:t>
+      </w:r>
+      <w:r>
+        <w:rPr>
+          <w:rFonts w:ascii="Times New Roman" w:hAnsi="Times New Roman" w:cs="Times New Roman"/>
+          <w:spacing w:val="-2"/>
+          <w:sz w:val="24"/>
+          <w:szCs w:val="24"/>
+          <w:highlight w:val="yellow"/>
+        </w:rPr>
+        <w:t>triangular</w:t>
+      </w:r>
+      <w:r>
+        <w:rPr>
+          <w:rFonts w:ascii="Times New Roman" w:hAnsi="Times New Roman" w:cs="Times New Roman"/>
+          <w:spacing w:val="-2"/>
+          <w:sz w:val="24"/>
+          <w:szCs w:val="24"/>
+        </w:rPr>
+        <w:t>?</w:t>
       </w:r>
     </w:p>
     <w:p>
@@ -393,7 +514,26 @@
           <w:sz w:val="24"/>
           <w:szCs w:val="24"/>
         </w:rPr>
-        <w:t>Groove welds are most closely associated with which one of the following joint types: (a) butt, (b) corner, (c) edge, (d) lap, or (e) tee?</w:t>
+        <w:t xml:space="preserve">Groove welds are most closely associated with which one of the following joint types: (a) </w:t>
+      </w:r>
+      <w:r>
+        <w:rPr>
+          <w:rFonts w:ascii="Times New Roman" w:hAnsi="Times New Roman" w:cs="Times New Roman"/>
+          <w:spacing w:val="-2"/>
+          <w:sz w:val="24"/>
+          <w:szCs w:val="24"/>
+          <w:highlight w:val="yellow"/>
+        </w:rPr>
+        <w:t>butt</w:t>
+      </w:r>
+      <w:r>
+        <w:rPr>
+          <w:rFonts w:ascii="Times New Roman" w:hAnsi="Times New Roman" w:cs="Times New Roman"/>
+          <w:spacing w:val="-2"/>
+          <w:sz w:val="24"/>
+          <w:szCs w:val="24"/>
+        </w:rPr>
+        <w:t>, (b) corner, (c) edge, (d) lap, or (e) tee?</w:t>
       </w:r>
     </w:p>
     <w:p>
@@ -421,7 +561,26 @@
           <w:sz w:val="24"/>
           <w:szCs w:val="24"/>
         </w:rPr>
-        <w:t>A flange weld is most closely associated with which one of the following joint types: (a) butt, (b) corner, (c) edge, (d) lap, or (e) tee?</w:t>
+        <w:t xml:space="preserve">A flange weld is most closely associated with which one of the following joint types: (a) butt, (b) corner, (c) </w:t>
+      </w:r>
+      <w:r>
+        <w:rPr>
+          <w:rFonts w:ascii="Times New Roman" w:hAnsi="Times New Roman" w:cs="Times New Roman"/>
+          <w:spacing w:val="-2"/>
+          <w:sz w:val="24"/>
+          <w:szCs w:val="24"/>
+          <w:highlight w:val="yellow"/>
+        </w:rPr>
+        <w:t>edge</w:t>
+      </w:r>
+      <w:r>
+        <w:rPr>
+          <w:rFonts w:ascii="Times New Roman" w:hAnsi="Times New Roman" w:cs="Times New Roman"/>
+          <w:spacing w:val="-2"/>
+          <w:sz w:val="24"/>
+          <w:szCs w:val="24"/>
+        </w:rPr>
+        <w:t>, (d) lap, or (e) tee?</w:t>
       </w:r>
     </w:p>
     <w:p>
@@ -449,7 +608,26 @@
           <w:sz w:val="24"/>
           <w:szCs w:val="24"/>
         </w:rPr>
-        <w:t>A surfacing weld is a weld in which one or more parts are joined to the surface of flat plate stock: (a) true or (b) false?</w:t>
+        <w:t xml:space="preserve">A surfacing weld is a weld in which one or more parts are joined to the surface of flat plate stock: (a) true or (b) </w:t>
+      </w:r>
+      <w:r>
+        <w:rPr>
+          <w:rFonts w:ascii="Times New Roman" w:hAnsi="Times New Roman" w:cs="Times New Roman"/>
+          <w:spacing w:val="-2"/>
+          <w:sz w:val="24"/>
+          <w:szCs w:val="24"/>
+          <w:highlight w:val="yellow"/>
+        </w:rPr>
+        <w:t>false</w:t>
+      </w:r>
+      <w:r>
+        <w:rPr>
+          <w:rFonts w:ascii="Times New Roman" w:hAnsi="Times New Roman" w:cs="Times New Roman"/>
+          <w:spacing w:val="-2"/>
+          <w:sz w:val="24"/>
+          <w:szCs w:val="24"/>
+        </w:rPr>
+        <w:t>?</w:t>
       </w:r>
     </w:p>
     <w:p>
@@ -485,7 +663,26 @@
           <w:sz w:val="24"/>
           <w:szCs w:val="24"/>
         </w:rPr>
-        <w:t>: (a) true or (b) false?</w:t>
+        <w:t xml:space="preserve">: (a) true or (b) </w:t>
+      </w:r>
+      <w:r>
+        <w:rPr>
+          <w:rFonts w:ascii="Times New Roman" w:hAnsi="Times New Roman" w:cs="Times New Roman"/>
+          <w:spacing w:val="-2"/>
+          <w:sz w:val="24"/>
+          <w:szCs w:val="24"/>
+          <w:highlight w:val="yellow"/>
+        </w:rPr>
+        <w:t>false</w:t>
+      </w:r>
+      <w:r>
+        <w:rPr>
+          <w:rFonts w:ascii="Times New Roman" w:hAnsi="Times New Roman" w:cs="Times New Roman"/>
+          <w:spacing w:val="-2"/>
+          <w:sz w:val="24"/>
+          <w:szCs w:val="24"/>
+        </w:rPr>
+        <w:t>?</w:t>
       </w:r>
     </w:p>
     <w:p>
@@ -513,7 +710,26 @@
           <w:sz w:val="24"/>
           <w:szCs w:val="24"/>
         </w:rPr>
-        <w:t>For metallurgical reasons, it is desirable to melt the weld metal with minimum energy input. Which one of the following heat sources is most consistent with this objective: (a) high power, (b) high power density, (c) low power, or (d) low power density?</w:t>
+        <w:t xml:space="preserve">For metallurgical reasons, it is desirable to melt the weld metal with minimum energy input. Which one of the following heat sources is most consistent with this objective: (a) high power, (b) </w:t>
+      </w:r>
+      <w:r>
+        <w:rPr>
+          <w:rFonts w:ascii="Times New Roman" w:hAnsi="Times New Roman" w:cs="Times New Roman"/>
+          <w:spacing w:val="-2"/>
+          <w:sz w:val="24"/>
+          <w:szCs w:val="24"/>
+          <w:highlight w:val="yellow"/>
+        </w:rPr>
+        <w:t>high power density</w:t>
+      </w:r>
+      <w:r>
+        <w:rPr>
+          <w:rFonts w:ascii="Times New Roman" w:hAnsi="Times New Roman" w:cs="Times New Roman"/>
+          <w:spacing w:val="-2"/>
+          <w:sz w:val="24"/>
+          <w:szCs w:val="24"/>
+        </w:rPr>
+        <w:t>, (c) low power, or (d) low power density?</w:t>
       </w:r>
     </w:p>
     <w:p>
@@ -559,7 +775,26 @@
           <w:sz w:val="24"/>
           <w:szCs w:val="24"/>
         </w:rPr>
-        <w:t xml:space="preserve">(a) arc welding, (b) electron beam welding, (c) </w:t>
+        <w:t xml:space="preserve">(a) arc welding, (b) </w:t>
+      </w:r>
+      <w:r>
+        <w:rPr>
+          <w:rFonts w:ascii="Times New Roman" w:hAnsi="Times New Roman" w:cs="Times New Roman"/>
+          <w:spacing w:val="-2"/>
+          <w:sz w:val="24"/>
+          <w:szCs w:val="24"/>
+          <w:highlight w:val="yellow"/>
+        </w:rPr>
+        <w:t>electron beam welding</w:t>
+      </w:r>
+      <w:r>
+        <w:rPr>
+          <w:rFonts w:ascii="Times New Roman" w:hAnsi="Times New Roman" w:cs="Times New Roman"/>
+          <w:spacing w:val="-2"/>
+          <w:sz w:val="24"/>
+          <w:szCs w:val="24"/>
+        </w:rPr>
+        <w:t xml:space="preserve">, (c) </w:t>
       </w:r>
       <w:proofErr w:type="spellStart"/>
       <w:r>
@@ -625,6 +860,7 @@
           <w:spacing w:val="-2"/>
           <w:sz w:val="24"/>
           <w:szCs w:val="24"/>
+          <w:highlight w:val="yellow"/>
         </w:rPr>
         <w:t>oxyfuel</w:t>
       </w:r>
@@ -635,8 +871,18 @@
           <w:spacing w:val="-2"/>
           <w:sz w:val="24"/>
           <w:szCs w:val="24"/>
-        </w:rPr>
-        <w:t xml:space="preserve"> welding, or (d) resistance welding?</w:t>
+          <w:highlight w:val="yellow"/>
+        </w:rPr>
+        <w:t xml:space="preserve"> welding</w:t>
+      </w:r>
+      <w:r>
+        <w:rPr>
+          <w:rFonts w:ascii="Times New Roman" w:hAnsi="Times New Roman" w:cs="Times New Roman"/>
+          <w:spacing w:val="-2"/>
+          <w:sz w:val="24"/>
+          <w:szCs w:val="24"/>
+        </w:rPr>
+        <w:t>, or (d) resistance welding?</w:t>
       </w:r>
     </w:p>
     <w:p>
@@ -664,7 +910,26 @@
           <w:sz w:val="24"/>
           <w:szCs w:val="24"/>
         </w:rPr>
-        <w:t xml:space="preserve">The amount of heat required to melt a given volume of metal depends strongly on which of the following properties (three best answers): (a) coefficient of thermal expansion, (b) heat of fusion, </w:t>
+        <w:t xml:space="preserve">The amount of heat required to melt a given volume of metal depends strongly on which of the following properties (three best answers): (a) coefficient of thermal expansion, (b) </w:t>
+      </w:r>
+      <w:r>
+        <w:rPr>
+          <w:rFonts w:ascii="Times New Roman" w:hAnsi="Times New Roman" w:cs="Times New Roman"/>
+          <w:spacing w:val="-2"/>
+          <w:sz w:val="24"/>
+          <w:szCs w:val="24"/>
+          <w:highlight w:val="yellow"/>
+        </w:rPr>
+        <w:t>heat of fusion</w:t>
+      </w:r>
+      <w:r>
+        <w:rPr>
+          <w:rFonts w:ascii="Times New Roman" w:hAnsi="Times New Roman" w:cs="Times New Roman"/>
+          <w:spacing w:val="-2"/>
+          <w:sz w:val="24"/>
+          <w:szCs w:val="24"/>
+        </w:rPr>
+        <w:t xml:space="preserve">, </w:t>
       </w:r>
       <w:proofErr w:type="gramStart"/>
       <w:r>
@@ -674,7 +939,45 @@
           <w:sz w:val="24"/>
           <w:szCs w:val="24"/>
         </w:rPr>
-        <w:t>(c) melting temperature, (d) modulus of elasticity, (e) specific heat, (f) thermal conductivity, and (g) thermal diffusivity</w:t>
+        <w:t xml:space="preserve">(c) </w:t>
+      </w:r>
+      <w:r>
+        <w:rPr>
+          <w:rFonts w:ascii="Times New Roman" w:hAnsi="Times New Roman" w:cs="Times New Roman"/>
+          <w:spacing w:val="-2"/>
+          <w:sz w:val="24"/>
+          <w:szCs w:val="24"/>
+          <w:highlight w:val="yellow"/>
+        </w:rPr>
+        <w:t>melting temperature</w:t>
+      </w:r>
+      <w:r>
+        <w:rPr>
+          <w:rFonts w:ascii="Times New Roman" w:hAnsi="Times New Roman" w:cs="Times New Roman"/>
+          <w:spacing w:val="-2"/>
+          <w:sz w:val="24"/>
+          <w:szCs w:val="24"/>
+        </w:rPr>
+        <w:t xml:space="preserve">, (d) modulus of elasticity, (e) </w:t>
+      </w:r>
+      <w:r>
+        <w:rPr>
+          <w:rFonts w:ascii="Times New Roman" w:hAnsi="Times New Roman" w:cs="Times New Roman"/>
+          <w:spacing w:val="-2"/>
+          <w:sz w:val="24"/>
+          <w:szCs w:val="24"/>
+          <w:highlight w:val="yellow"/>
+        </w:rPr>
+        <w:t>specific heat</w:t>
+      </w:r>
+      <w:r>
+        <w:rPr>
+          <w:rFonts w:ascii="Times New Roman" w:hAnsi="Times New Roman" w:cs="Times New Roman"/>
+          <w:spacing w:val="-2"/>
+          <w:sz w:val="24"/>
+          <w:szCs w:val="24"/>
+        </w:rPr>
+        <w:t>, (f) thermal conductivity, and (g) thermal diffusivity</w:t>
       </w:r>
       <w:proofErr w:type="gramEnd"/>
       <w:r>
@@ -713,7 +1016,26 @@
           <w:szCs w:val="24"/>
         </w:rPr>
         <w:lastRenderedPageBreak/>
-        <w:t>The heat transfer factor in welding is correctly defined by which one of the following descriptions: (a) the proportion of the heat received at the work surface that is used for melting, (b) the proportion of the total heat generated at the source that is received at the work surface, (c) the proportion of the total heat generated at the source that is used for melting, or (d) the proportion of the total heat generated at the source that is used for welding?</w:t>
+        <w:t xml:space="preserve">The heat transfer factor in welding is correctly defined by which one of the following descriptions: (a) the proportion of the heat received at the work surface that is used for melting, (b) </w:t>
+      </w:r>
+      <w:r>
+        <w:rPr>
+          <w:rFonts w:ascii="Times New Roman" w:hAnsi="Times New Roman" w:cs="Times New Roman"/>
+          <w:spacing w:val="-2"/>
+          <w:sz w:val="24"/>
+          <w:szCs w:val="24"/>
+          <w:highlight w:val="yellow"/>
+        </w:rPr>
+        <w:t>the proportion of the total heat generated at the source that is received at the work surface</w:t>
+      </w:r>
+      <w:r>
+        <w:rPr>
+          <w:rFonts w:ascii="Times New Roman" w:hAnsi="Times New Roman" w:cs="Times New Roman"/>
+          <w:spacing w:val="-2"/>
+          <w:sz w:val="24"/>
+          <w:szCs w:val="24"/>
+        </w:rPr>
+        <w:t>, (c) the proportion of the total heat generated at the source that is used for melting, or (d) the proportion of the total heat generated at the source that is used for welding?</w:t>
       </w:r>
     </w:p>
     <w:p>
@@ -741,7 +1063,37 @@
           <w:sz w:val="24"/>
           <w:szCs w:val="24"/>
         </w:rPr>
-        <w:t>The melting factor in welding is correctly defined by which one of the following descriptions: (a) the proportion of the heat received at the work surface that is used for melting, (b) the proportion of the total heat generated at the source that is received at the work surface, (c) the proportion of the total heat generated at the source that is used for melting, or (d) the proportion of the total heat generated at the source that is used for welding?</w:t>
+        <w:t>The melting factor in welding is correctly de</w:t>
+      </w:r>
+      <w:bookmarkStart w:id="0" w:name="_GoBack"/>
+      <w:bookmarkEnd w:id="0"/>
+      <w:r>
+        <w:rPr>
+          <w:rFonts w:ascii="Times New Roman" w:hAnsi="Times New Roman" w:cs="Times New Roman"/>
+          <w:spacing w:val="-2"/>
+          <w:sz w:val="24"/>
+          <w:szCs w:val="24"/>
+        </w:rPr>
+        <w:t xml:space="preserve">fined by which one of the following descriptions: (a) </w:t>
+      </w:r>
+      <w:r>
+        <w:rPr>
+          <w:rFonts w:ascii="Times New Roman" w:hAnsi="Times New Roman" w:cs="Times New Roman"/>
+          <w:spacing w:val="-2"/>
+          <w:sz w:val="24"/>
+          <w:szCs w:val="24"/>
+          <w:highlight w:val="yellow"/>
+        </w:rPr>
+        <w:t>the proportion of the heat received at the work surface that is used for melting</w:t>
+      </w:r>
+      <w:r>
+        <w:rPr>
+          <w:rFonts w:ascii="Times New Roman" w:hAnsi="Times New Roman" w:cs="Times New Roman"/>
+          <w:spacing w:val="-2"/>
+          <w:sz w:val="24"/>
+          <w:szCs w:val="24"/>
+        </w:rPr>
+        <w:t>, (b) the proportion of the total heat generated at the source that is received at the work surface, (c) the proportion of the total heat generated at the source that is used for melting, or (d) the proportion of the total heat generated at the source that is used for welding?</w:t>
       </w:r>
     </w:p>
     <w:p>
@@ -805,7 +1157,26 @@
           <w:sz w:val="24"/>
           <w:szCs w:val="24"/>
         </w:rPr>
-        <w:t xml:space="preserve"> (b) false?</w:t>
+        <w:t xml:space="preserve"> (b) </w:t>
+      </w:r>
+      <w:r>
+        <w:rPr>
+          <w:rFonts w:ascii="Times New Roman" w:hAnsi="Times New Roman" w:cs="Times New Roman"/>
+          <w:spacing w:val="-2"/>
+          <w:sz w:val="24"/>
+          <w:szCs w:val="24"/>
+          <w:highlight w:val="yellow"/>
+        </w:rPr>
+        <w:t>false</w:t>
+      </w:r>
+      <w:r>
+        <w:rPr>
+          <w:rFonts w:ascii="Times New Roman" w:hAnsi="Times New Roman" w:cs="Times New Roman"/>
+          <w:spacing w:val="-2"/>
+          <w:sz w:val="24"/>
+          <w:szCs w:val="24"/>
+        </w:rPr>
+        <w:t>?</w:t>
       </w:r>
     </w:p>
     <w:sectPr>

</xml_diff>